<commit_message>
added conclusion to report
</commit_message>
<xml_diff>
--- a/Exploratory Data Analysis Report.docx
+++ b/Exploratory Data Analysis Report.docx
@@ -4558,31 +4558,20 @@
       <w:pPr>
         <w:rPr>
           <w:rFonts w:ascii="Cambria" w:hAnsi="Cambria"/>
-          <w:sz w:val="28"/>
-          <w:szCs w:val="28"/>
-        </w:rPr>
-      </w:pPr>
-      <w:r>
-        <w:rPr>
-          <w:rFonts w:ascii="Cambria" w:hAnsi="Cambria"/>
-          <w:sz w:val="28"/>
-          <w:szCs w:val="28"/>
-        </w:rPr>
-        <w:t xml:space="preserve">For </w:t>
+          <w:sz w:val="24"/>
+          <w:szCs w:val="24"/>
+        </w:rPr>
+      </w:pPr>
+      <w:r>
+        <w:rPr>
+          <w:rFonts w:ascii="Cambria" w:hAnsi="Cambria"/>
+          <w:sz w:val="24"/>
+          <w:szCs w:val="24"/>
+        </w:rPr>
+        <w:t>The dataset has been cleaned to some extent and some EDA performed. More checks need to be performed to ensure that the dataset is ready for the next course of action and future engineering.</w:t>
       </w:r>
       <w:bookmarkStart w:id="0" w:name="_GoBack"/>
       <w:bookmarkEnd w:id="0"/>
-    </w:p>
-    <w:p>
-      <w:pPr>
-        <w:pStyle w:val="ListParagraph"/>
-        <w:ind w:left="-709" w:firstLine="567"/>
-        <w:rPr>
-          <w:rFonts w:ascii="Cambria" w:hAnsi="Cambria"/>
-          <w:sz w:val="24"/>
-          <w:szCs w:val="24"/>
-        </w:rPr>
-      </w:pPr>
     </w:p>
     <w:sectPr>
       <w:pgSz w:w="12240" w:h="15840"/>

</xml_diff>